<commit_message>
Agregada la captura de Diff with previous version
</commit_message>
<xml_diff>
--- a/documentacion/Documento7a.docx
+++ b/documentacion/Documento7a.docx
@@ -1,9 +1,12 @@
 
 <file path=word/document.xml><?xml version="1.0" encoding="utf-8"?>
-<w:document xmlns:wpc="http://schemas.microsoft.com/office/word/2010/wordprocessingCanvas" xmlns:cx="http://schemas.microsoft.com/office/drawing/2014/chartex" xmlns:cx1="http://schemas.microsoft.com/office/drawing/2015/9/8/chartex" xmlns:cx2="http://schemas.microsoft.com/office/drawing/2015/10/21/chartex" xmlns:cx3="http://schemas.microsoft.com/office/drawing/2016/5/9/chartex" xmlns:cx4="http://schemas.microsoft.com/office/drawing/2016/5/10/chartex" xmlns:cx5="http://schemas.microsoft.com/office/drawing/2016/5/11/chartex" xmlns:cx6="http://schemas.microsoft.com/office/drawing/2016/5/12/chartex" xmlns:cx7="http://schemas.microsoft.com/office/drawing/2016/5/13/chartex" xmlns:cx8="http://schemas.microsoft.com/office/drawing/2016/5/14/chartex" xmlns:mc="http://schemas.openxmlformats.org/markup-compatibility/2006" xmlns:aink="http://schemas.microsoft.com/office/drawing/2016/ink" xmlns:am3d="http://schemas.microsoft.com/office/drawing/2017/model3d" xmlns:o="urn:schemas-microsoft-com:office:office" xmlns:r="http://schemas.openxmlformats.org/officeDocument/2006/relationships" xmlns:m="http://schemas.openxmlformats.org/officeDocument/2006/math" xmlns:v="urn:schemas-microsoft-com:vml" xmlns:wp14="http://schemas.microsoft.com/office/word/2010/wordprocessingDrawing" xmlns:wp="http://schemas.openxmlformats.org/drawingml/2006/wordprocessingDrawing" xmlns:w10="urn:schemas-microsoft-com:office:word" xmlns:w="http://schemas.openxmlformats.org/wordprocessingml/2006/main" xmlns:w14="http://schemas.microsoft.com/office/word/2010/wordml" xmlns:w15="http://schemas.microsoft.com/office/word/2012/wordml" xmlns:w16cid="http://schemas.microsoft.com/office/word/2016/wordml/cid" xmlns:w16se="http://schemas.microsoft.com/office/word/2015/wordml/symex" xmlns:wpg="http://schemas.microsoft.com/office/word/2010/wordprocessingGroup" xmlns:wpi="http://schemas.microsoft.com/office/word/2010/wordprocessingInk" xmlns:wne="http://schemas.microsoft.com/office/word/2006/wordml" xmlns:wps="http://schemas.microsoft.com/office/word/2010/wordprocessingShape" mc:Ignorable="w14 w15 w16se w16cid wp14">
+<w:document xmlns:wpc="http://schemas.microsoft.com/office/word/2010/wordprocessingCanvas" xmlns:mc="http://schemas.openxmlformats.org/markup-compatibility/2006" xmlns:o="urn:schemas-microsoft-com:office:office" xmlns:r="http://schemas.openxmlformats.org/officeDocument/2006/relationships" xmlns:m="http://schemas.openxmlformats.org/officeDocument/2006/math" xmlns:v="urn:schemas-microsoft-com:vml" xmlns:wp14="http://schemas.microsoft.com/office/word/2010/wordprocessingDrawing" xmlns:wp="http://schemas.openxmlformats.org/drawingml/2006/wordprocessingDrawing" xmlns:w10="urn:schemas-microsoft-com:office:word" xmlns:w="http://schemas.openxmlformats.org/wordprocessingml/2006/main" xmlns:w14="http://schemas.microsoft.com/office/word/2010/wordml" xmlns:w15="http://schemas.microsoft.com/office/word/2012/wordml" xmlns:wpg="http://schemas.microsoft.com/office/word/2010/wordprocessingGroup" xmlns:wpi="http://schemas.microsoft.com/office/word/2010/wordprocessingInk" xmlns:wne="http://schemas.microsoft.com/office/word/2006/wordml" xmlns:wps="http://schemas.microsoft.com/office/word/2010/wordprocessingShape" mc:Ignorable="w14 w15 wp14">
   <w:body>
     <w:p>
       <w:r>
+        <w:rPr>
+          <w:lang w:eastAsia="es-AR"/>
+        </w:rPr>
         <w:drawing>
           <wp:inline distT="0" distB="0" distL="0" distR="0" wp14:anchorId="16EFB62E" wp14:editId="052CB46E">
             <wp:extent cx="1981200" cy="1885950"/>
@@ -42,6 +45,60 @@
       </w:r>
     </w:p>
     <w:p>
+      <w:pPr>
+        <w:rPr>
+          <w:lang w:eastAsia="es-AR"/>
+        </w:rPr>
+      </w:pPr>
+    </w:p>
+    <w:p>
+      <w:r>
+        <w:rPr>
+          <w:lang w:eastAsia="es-AR"/>
+        </w:rPr>
+        <w:drawing>
+          <wp:inline distT="0" distB="0" distL="0" distR="0" wp14:anchorId="6D8BCB60" wp14:editId="670B2332">
+            <wp:extent cx="5403882" cy="1228725"/>
+            <wp:effectExtent l="0" t="0" r="6350" b="0"/>
+            <wp:docPr id="2" name="Imagen 2"/>
+            <wp:cNvGraphicFramePr>
+              <a:graphicFrameLocks xmlns:a="http://schemas.openxmlformats.org/drawingml/2006/main" noChangeAspect="1"/>
+            </wp:cNvGraphicFramePr>
+            <a:graphic xmlns:a="http://schemas.openxmlformats.org/drawingml/2006/main">
+              <a:graphicData uri="http://schemas.openxmlformats.org/drawingml/2006/picture">
+                <pic:pic xmlns:pic="http://schemas.openxmlformats.org/drawingml/2006/picture">
+                  <pic:nvPicPr>
+                    <pic:cNvPr id="1" name=""/>
+                    <pic:cNvPicPr/>
+                  </pic:nvPicPr>
+                  <pic:blipFill rotWithShape="1">
+                    <a:blip r:embed="rId5"/>
+                    <a:srcRect t="56160" r="23977" b="13094"/>
+                    <a:stretch/>
+                  </pic:blipFill>
+                  <pic:spPr bwMode="auto">
+                    <a:xfrm>
+                      <a:off x="0" y="0"/>
+                      <a:ext cx="5409248" cy="1229945"/>
+                    </a:xfrm>
+                    <a:prstGeom prst="rect">
+                      <a:avLst/>
+                    </a:prstGeom>
+                    <a:ln>
+                      <a:noFill/>
+                    </a:ln>
+                    <a:extLst>
+                      <a:ext uri="{53640926-AAD7-44D8-BBD7-CCE9431645EC}">
+                        <a14:shadowObscured xmlns:a14="http://schemas.microsoft.com/office/drawing/2010/main"/>
+                      </a:ext>
+                    </a:extLst>
+                  </pic:spPr>
+                </pic:pic>
+              </a:graphicData>
+            </a:graphic>
+          </wp:inline>
+        </w:drawing>
+      </w:r>
       <w:bookmarkStart w:id="0" w:name="_GoBack"/>
       <w:bookmarkEnd w:id="0"/>
     </w:p>
@@ -56,7 +113,7 @@
 </file>
 
 <file path=word/styles.xml><?xml version="1.0" encoding="utf-8"?>
-<w:styles xmlns:mc="http://schemas.openxmlformats.org/markup-compatibility/2006" xmlns:r="http://schemas.openxmlformats.org/officeDocument/2006/relationships" xmlns:w="http://schemas.openxmlformats.org/wordprocessingml/2006/main" xmlns:w14="http://schemas.microsoft.com/office/word/2010/wordml" xmlns:w15="http://schemas.microsoft.com/office/word/2012/wordml" xmlns:w16cid="http://schemas.microsoft.com/office/word/2016/wordml/cid" xmlns:w16se="http://schemas.microsoft.com/office/word/2015/wordml/symex" mc:Ignorable="w14 w15 w16se w16cid">
+<w:styles xmlns:mc="http://schemas.openxmlformats.org/markup-compatibility/2006" xmlns:r="http://schemas.openxmlformats.org/officeDocument/2006/relationships" xmlns:w="http://schemas.openxmlformats.org/wordprocessingml/2006/main" xmlns:w14="http://schemas.microsoft.com/office/word/2010/wordml" xmlns:w15="http://schemas.microsoft.com/office/word/2012/wordml" mc:Ignorable="w14 w15">
   <w:docDefaults>
     <w:rPrDefault>
       <w:rPr>
@@ -72,7 +129,7 @@
       </w:pPr>
     </w:pPrDefault>
   </w:docDefaults>
-  <w:latentStyles w:defLockedState="0" w:defUIPriority="99" w:defSemiHidden="0" w:defUnhideWhenUsed="0" w:defQFormat="0" w:count="375">
+  <w:latentStyles w:defLockedState="0" w:defUIPriority="99" w:defSemiHidden="0" w:defUnhideWhenUsed="0" w:defQFormat="0" w:count="371">
     <w:lsdException w:name="Normal" w:uiPriority="0" w:qFormat="1"/>
     <w:lsdException w:name="heading 1" w:uiPriority="9" w:qFormat="1"/>
     <w:lsdException w:name="heading 2" w:semiHidden="1" w:uiPriority="9" w:unhideWhenUsed="1" w:qFormat="1"/>
@@ -444,10 +501,6 @@
     <w:lsdException w:name="List Table 5 Dark Accent 6" w:uiPriority="50"/>
     <w:lsdException w:name="List Table 6 Colorful Accent 6" w:uiPriority="51"/>
     <w:lsdException w:name="List Table 7 Colorful Accent 6" w:uiPriority="52"/>
-    <w:lsdException w:name="Mention" w:semiHidden="1" w:unhideWhenUsed="1"/>
-    <w:lsdException w:name="Smart Hyperlink" w:semiHidden="1" w:unhideWhenUsed="1"/>
-    <w:lsdException w:name="Hashtag" w:semiHidden="1" w:unhideWhenUsed="1"/>
-    <w:lsdException w:name="Unresolved Mention" w:semiHidden="1" w:unhideWhenUsed="1"/>
   </w:latentStyles>
   <w:style w:type="paragraph" w:default="1" w:styleId="Normal">
     <w:name w:val="Normal"/>
@@ -456,13 +509,13 @@
       <w:noProof/>
     </w:rPr>
   </w:style>
-  <w:style w:type="character" w:default="1" w:styleId="DefaultParagraphFont">
+  <w:style w:type="character" w:default="1" w:styleId="Fuentedeprrafopredeter">
     <w:name w:val="Default Paragraph Font"/>
     <w:uiPriority w:val="1"/>
     <w:semiHidden/>
     <w:unhideWhenUsed/>
   </w:style>
-  <w:style w:type="table" w:default="1" w:styleId="TableNormal">
+  <w:style w:type="table" w:default="1" w:styleId="Tablanormal">
     <w:name w:val="Normal Table"/>
     <w:uiPriority w:val="99"/>
     <w:semiHidden/>
@@ -477,16 +530,16 @@
       </w:tblCellMar>
     </w:tblPr>
   </w:style>
-  <w:style w:type="numbering" w:default="1" w:styleId="NoList">
+  <w:style w:type="numbering" w:default="1" w:styleId="Sinlista">
     <w:name w:val="No List"/>
     <w:uiPriority w:val="99"/>
     <w:semiHidden/>
     <w:unhideWhenUsed/>
   </w:style>
-  <w:style w:type="paragraph" w:styleId="BalloonText">
+  <w:style w:type="paragraph" w:styleId="Textodeglobo">
     <w:name w:val="Balloon Text"/>
     <w:basedOn w:val="Normal"/>
-    <w:link w:val="BalloonTextChar"/>
+    <w:link w:val="TextodegloboCar"/>
     <w:uiPriority w:val="99"/>
     <w:semiHidden/>
     <w:unhideWhenUsed/>
@@ -500,10 +553,10 @@
       <w:szCs w:val="18"/>
     </w:rPr>
   </w:style>
-  <w:style w:type="character" w:customStyle="1" w:styleId="BalloonTextChar">
-    <w:name w:val="Balloon Text Char"/>
-    <w:basedOn w:val="DefaultParagraphFont"/>
-    <w:link w:val="BalloonText"/>
+  <w:style w:type="character" w:customStyle="1" w:styleId="TextodegloboCar">
+    <w:name w:val="Texto de globo Car"/>
+    <w:basedOn w:val="Fuentedeprrafopredeter"/>
+    <w:link w:val="Textodeglobo"/>
     <w:uiPriority w:val="99"/>
     <w:semiHidden/>
     <w:rsid w:val="0009043A"/>

</xml_diff>

<commit_message>
Agregado gráfico de versiones
</commit_message>
<xml_diff>
--- a/documentacion/Documento7a.docx
+++ b/documentacion/Documento7a.docx
@@ -1,6 +1,6 @@
 
 <file path=word/document.xml><?xml version="1.0" encoding="utf-8"?>
-<w:document xmlns:wpc="http://schemas.microsoft.com/office/word/2010/wordprocessingCanvas" xmlns:mc="http://schemas.openxmlformats.org/markup-compatibility/2006" xmlns:o="urn:schemas-microsoft-com:office:office" xmlns:r="http://schemas.openxmlformats.org/officeDocument/2006/relationships" xmlns:m="http://schemas.openxmlformats.org/officeDocument/2006/math" xmlns:v="urn:schemas-microsoft-com:vml" xmlns:wp14="http://schemas.microsoft.com/office/word/2010/wordprocessingDrawing" xmlns:wp="http://schemas.openxmlformats.org/drawingml/2006/wordprocessingDrawing" xmlns:w10="urn:schemas-microsoft-com:office:word" xmlns:w="http://schemas.openxmlformats.org/wordprocessingml/2006/main" xmlns:w14="http://schemas.microsoft.com/office/word/2010/wordml" xmlns:w15="http://schemas.microsoft.com/office/word/2012/wordml" xmlns:wpg="http://schemas.microsoft.com/office/word/2010/wordprocessingGroup" xmlns:wpi="http://schemas.microsoft.com/office/word/2010/wordprocessingInk" xmlns:wne="http://schemas.microsoft.com/office/word/2006/wordml" xmlns:wps="http://schemas.microsoft.com/office/word/2010/wordprocessingShape" mc:Ignorable="w14 w15 wp14">
+<w:document xmlns:wpc="http://schemas.microsoft.com/office/word/2010/wordprocessingCanvas" xmlns:cx="http://schemas.microsoft.com/office/drawing/2014/chartex" xmlns:cx1="http://schemas.microsoft.com/office/drawing/2015/9/8/chartex" xmlns:cx2="http://schemas.microsoft.com/office/drawing/2015/10/21/chartex" xmlns:cx3="http://schemas.microsoft.com/office/drawing/2016/5/9/chartex" xmlns:cx4="http://schemas.microsoft.com/office/drawing/2016/5/10/chartex" xmlns:cx5="http://schemas.microsoft.com/office/drawing/2016/5/11/chartex" xmlns:cx6="http://schemas.microsoft.com/office/drawing/2016/5/12/chartex" xmlns:cx7="http://schemas.microsoft.com/office/drawing/2016/5/13/chartex" xmlns:cx8="http://schemas.microsoft.com/office/drawing/2016/5/14/chartex" xmlns:mc="http://schemas.openxmlformats.org/markup-compatibility/2006" xmlns:aink="http://schemas.microsoft.com/office/drawing/2016/ink" xmlns:am3d="http://schemas.microsoft.com/office/drawing/2017/model3d" xmlns:o="urn:schemas-microsoft-com:office:office" xmlns:r="http://schemas.openxmlformats.org/officeDocument/2006/relationships" xmlns:m="http://schemas.openxmlformats.org/officeDocument/2006/math" xmlns:v="urn:schemas-microsoft-com:vml" xmlns:wp14="http://schemas.microsoft.com/office/word/2010/wordprocessingDrawing" xmlns:wp="http://schemas.openxmlformats.org/drawingml/2006/wordprocessingDrawing" xmlns:w10="urn:schemas-microsoft-com:office:word" xmlns:w="http://schemas.openxmlformats.org/wordprocessingml/2006/main" xmlns:w14="http://schemas.microsoft.com/office/word/2010/wordml" xmlns:w15="http://schemas.microsoft.com/office/word/2012/wordml" xmlns:w16cid="http://schemas.microsoft.com/office/word/2016/wordml/cid" xmlns:w16se="http://schemas.microsoft.com/office/word/2015/wordml/symex" xmlns:wpg="http://schemas.microsoft.com/office/word/2010/wordprocessingGroup" xmlns:wpi="http://schemas.microsoft.com/office/word/2010/wordprocessingInk" xmlns:wne="http://schemas.microsoft.com/office/word/2006/wordml" xmlns:wps="http://schemas.microsoft.com/office/word/2010/wordprocessingShape" mc:Ignorable="w14 w15 w16se w16cid wp14">
   <w:body>
     <w:p>
       <w:r>
@@ -99,6 +99,54 @@
           </wp:inline>
         </w:drawing>
       </w:r>
+    </w:p>
+    <w:p/>
+    <w:p/>
+    <w:p>
+      <w:r>
+        <w:drawing>
+          <wp:inline distT="0" distB="0" distL="0" distR="0" wp14:anchorId="102368A6" wp14:editId="45703060">
+            <wp:extent cx="3799304" cy="3190875"/>
+            <wp:effectExtent l="0" t="0" r="0" b="0"/>
+            <wp:docPr id="3" name="Picture 3"/>
+            <wp:cNvGraphicFramePr>
+              <a:graphicFrameLocks xmlns:a="http://schemas.openxmlformats.org/drawingml/2006/main" noChangeAspect="1"/>
+            </wp:cNvGraphicFramePr>
+            <a:graphic xmlns:a="http://schemas.openxmlformats.org/drawingml/2006/main">
+              <a:graphicData uri="http://schemas.openxmlformats.org/drawingml/2006/picture">
+                <pic:pic xmlns:pic="http://schemas.openxmlformats.org/drawingml/2006/picture">
+                  <pic:nvPicPr>
+                    <pic:cNvPr id="1" name=""/>
+                    <pic:cNvPicPr/>
+                  </pic:nvPicPr>
+                  <pic:blipFill rotWithShape="1">
+                    <a:blip r:embed="rId6"/>
+                    <a:srcRect l="32632" t="9407" r="17803" b="16597"/>
+                    <a:stretch/>
+                  </pic:blipFill>
+                  <pic:spPr bwMode="auto">
+                    <a:xfrm>
+                      <a:off x="0" y="0"/>
+                      <a:ext cx="3812184" cy="3201693"/>
+                    </a:xfrm>
+                    <a:prstGeom prst="rect">
+                      <a:avLst/>
+                    </a:prstGeom>
+                    <a:ln>
+                      <a:noFill/>
+                    </a:ln>
+                    <a:extLst>
+                      <a:ext uri="{53640926-AAD7-44D8-BBD7-CCE9431645EC}">
+                        <a14:shadowObscured xmlns:a14="http://schemas.microsoft.com/office/drawing/2010/main"/>
+                      </a:ext>
+                    </a:extLst>
+                  </pic:spPr>
+                </pic:pic>
+              </a:graphicData>
+            </a:graphic>
+          </wp:inline>
+        </w:drawing>
+      </w:r>
       <w:bookmarkStart w:id="0" w:name="_GoBack"/>
       <w:bookmarkEnd w:id="0"/>
     </w:p>
@@ -113,7 +161,7 @@
 </file>
 
 <file path=word/styles.xml><?xml version="1.0" encoding="utf-8"?>
-<w:styles xmlns:mc="http://schemas.openxmlformats.org/markup-compatibility/2006" xmlns:r="http://schemas.openxmlformats.org/officeDocument/2006/relationships" xmlns:w="http://schemas.openxmlformats.org/wordprocessingml/2006/main" xmlns:w14="http://schemas.microsoft.com/office/word/2010/wordml" xmlns:w15="http://schemas.microsoft.com/office/word/2012/wordml" mc:Ignorable="w14 w15">
+<w:styles xmlns:mc="http://schemas.openxmlformats.org/markup-compatibility/2006" xmlns:r="http://schemas.openxmlformats.org/officeDocument/2006/relationships" xmlns:w="http://schemas.openxmlformats.org/wordprocessingml/2006/main" xmlns:w14="http://schemas.microsoft.com/office/word/2010/wordml" xmlns:w15="http://schemas.microsoft.com/office/word/2012/wordml" xmlns:w16cid="http://schemas.microsoft.com/office/word/2016/wordml/cid" xmlns:w16se="http://schemas.microsoft.com/office/word/2015/wordml/symex" mc:Ignorable="w14 w15 w16se w16cid">
   <w:docDefaults>
     <w:rPrDefault>
       <w:rPr>
@@ -129,7 +177,7 @@
       </w:pPr>
     </w:pPrDefault>
   </w:docDefaults>
-  <w:latentStyles w:defLockedState="0" w:defUIPriority="99" w:defSemiHidden="0" w:defUnhideWhenUsed="0" w:defQFormat="0" w:count="371">
+  <w:latentStyles w:defLockedState="0" w:defUIPriority="99" w:defSemiHidden="0" w:defUnhideWhenUsed="0" w:defQFormat="0" w:count="377">
     <w:lsdException w:name="Normal" w:uiPriority="0" w:qFormat="1"/>
     <w:lsdException w:name="heading 1" w:uiPriority="9" w:qFormat="1"/>
     <w:lsdException w:name="heading 2" w:semiHidden="1" w:uiPriority="9" w:unhideWhenUsed="1" w:qFormat="1"/>
@@ -277,11 +325,8 @@
     <w:lsdException w:name="Table 3D effects 3" w:semiHidden="1" w:unhideWhenUsed="1"/>
     <w:lsdException w:name="Table Contemporary" w:semiHidden="1" w:unhideWhenUsed="1"/>
     <w:lsdException w:name="Table Elegant" w:semiHidden="1" w:unhideWhenUsed="1"/>
-    <w:lsdException w:name="Table Professional" w:semiHidden="1" w:unhideWhenUsed="1"/>
     <w:lsdException w:name="Table Subtle 1" w:semiHidden="1" w:unhideWhenUsed="1"/>
     <w:lsdException w:name="Table Subtle 2" w:semiHidden="1" w:unhideWhenUsed="1"/>
-    <w:lsdException w:name="Table Web 1" w:semiHidden="1" w:unhideWhenUsed="1"/>
-    <w:lsdException w:name="Table Web 2" w:semiHidden="1" w:unhideWhenUsed="1"/>
     <w:lsdException w:name="Table Web 3" w:semiHidden="1" w:unhideWhenUsed="1"/>
     <w:lsdException w:name="Balloon Text" w:semiHidden="1" w:unhideWhenUsed="1"/>
     <w:lsdException w:name="Table Grid" w:uiPriority="39"/>
@@ -501,6 +546,12 @@
     <w:lsdException w:name="List Table 5 Dark Accent 6" w:uiPriority="50"/>
     <w:lsdException w:name="List Table 6 Colorful Accent 6" w:uiPriority="51"/>
     <w:lsdException w:name="List Table 7 Colorful Accent 6" w:uiPriority="52"/>
+    <w:lsdException w:name="Mention" w:semiHidden="1" w:unhideWhenUsed="1"/>
+    <w:lsdException w:name="Smart Hyperlink" w:semiHidden="1" w:unhideWhenUsed="1"/>
+    <w:lsdException w:name="Hashtag" w:semiHidden="1" w:unhideWhenUsed="1"/>
+    <w:lsdException w:name="Unresolved Mention" w:semiHidden="1" w:unhideWhenUsed="1"/>
+    <w:lsdException w:name="Smart Link" w:semiHidden="1" w:unhideWhenUsed="1"/>
+    <w:lsdException w:name="Smart Link Error" w:semiHidden="1" w:unhideWhenUsed="1"/>
   </w:latentStyles>
   <w:style w:type="paragraph" w:default="1" w:styleId="Normal">
     <w:name w:val="Normal"/>
@@ -509,13 +560,13 @@
       <w:noProof/>
     </w:rPr>
   </w:style>
-  <w:style w:type="character" w:default="1" w:styleId="Fuentedeprrafopredeter">
+  <w:style w:type="character" w:default="1" w:styleId="DefaultParagraphFont">
     <w:name w:val="Default Paragraph Font"/>
     <w:uiPriority w:val="1"/>
     <w:semiHidden/>
     <w:unhideWhenUsed/>
   </w:style>
-  <w:style w:type="table" w:default="1" w:styleId="Tablanormal">
+  <w:style w:type="table" w:default="1" w:styleId="TableNormal">
     <w:name w:val="Normal Table"/>
     <w:uiPriority w:val="99"/>
     <w:semiHidden/>
@@ -530,16 +581,16 @@
       </w:tblCellMar>
     </w:tblPr>
   </w:style>
-  <w:style w:type="numbering" w:default="1" w:styleId="Sinlista">
+  <w:style w:type="numbering" w:default="1" w:styleId="NoList">
     <w:name w:val="No List"/>
     <w:uiPriority w:val="99"/>
     <w:semiHidden/>
     <w:unhideWhenUsed/>
   </w:style>
-  <w:style w:type="paragraph" w:styleId="Textodeglobo">
+  <w:style w:type="paragraph" w:styleId="BalloonText">
     <w:name w:val="Balloon Text"/>
     <w:basedOn w:val="Normal"/>
-    <w:link w:val="TextodegloboCar"/>
+    <w:link w:val="BalloonTextChar"/>
     <w:uiPriority w:val="99"/>
     <w:semiHidden/>
     <w:unhideWhenUsed/>
@@ -553,10 +604,10 @@
       <w:szCs w:val="18"/>
     </w:rPr>
   </w:style>
-  <w:style w:type="character" w:customStyle="1" w:styleId="TextodegloboCar">
-    <w:name w:val="Texto de globo Car"/>
-    <w:basedOn w:val="Fuentedeprrafopredeter"/>
-    <w:link w:val="Textodeglobo"/>
+  <w:style w:type="character" w:customStyle="1" w:styleId="BalloonTextChar">
+    <w:name w:val="Balloon Text Char"/>
+    <w:basedOn w:val="DefaultParagraphFont"/>
+    <w:link w:val="BalloonText"/>
     <w:uiPriority w:val="99"/>
     <w:semiHidden/>
     <w:rsid w:val="0009043A"/>

</xml_diff>